<commit_message>
Introdution inclusion in chapter 2
</commit_message>
<xml_diff>
--- a/Text Documents/Alonge Chapter 1.docx
+++ b/Text Documents/Alonge Chapter 1.docx
@@ -313,19 +313,17 @@
           <w:sz w:val="24"/>
           <w:szCs w:val="24"/>
         </w:rPr>
-        <w:t xml:space="preserve">According to research on computer-mediated communication by Lincoln Dahlberg and others, </w:t>
-      </w:r>
-      <w:proofErr w:type="gramStart"/>
-      <w:r>
-        <w:rPr>
-          <w:rFonts w:ascii="Times New Roman" w:hAnsi="Times New Roman" w:cs="Times New Roman"/>
-          <w:color w:val="000000"/>
-          <w:sz w:val="24"/>
-          <w:szCs w:val="24"/>
-        </w:rPr>
-        <w:t>A</w:t>
-      </w:r>
-      <w:proofErr w:type="gramEnd"/>
+        <w:t>According to research on computer-mediated communication b</w:t>
+      </w:r>
+      <w:r>
+        <w:rPr>
+          <w:rFonts w:ascii="Times New Roman" w:hAnsi="Times New Roman" w:cs="Times New Roman"/>
+          <w:color w:val="000000"/>
+          <w:sz w:val="24"/>
+          <w:szCs w:val="24"/>
+        </w:rPr>
+        <w:t>y Lincoln Dahlberg and others, a</w:t>
+      </w:r>
       <w:r>
         <w:rPr>
           <w:rFonts w:ascii="Times New Roman" w:hAnsi="Times New Roman" w:cs="Times New Roman"/>
@@ -1028,25 +1026,41 @@
           <w:szCs w:val="24"/>
         </w:rPr>
         <w:lastRenderedPageBreak/>
-        <w:t>Designing a tool using python that check for the presence of toxic words in user input and helps prevent it</w:t>
-      </w:r>
-    </w:p>
-    <w:p>
-      <w:pPr>
-        <w:spacing w:line="480" w:lineRule="auto"/>
-        <w:rPr>
-          <w:rFonts w:ascii="Times New Roman" w:hAnsi="Times New Roman" w:cs="Times New Roman"/>
-          <w:sz w:val="24"/>
-          <w:szCs w:val="24"/>
-        </w:rPr>
-      </w:pPr>
-      <w:r>
-        <w:rPr>
-          <w:rFonts w:ascii="Times New Roman" w:hAnsi="Times New Roman" w:cs="Times New Roman"/>
-          <w:sz w:val="24"/>
-          <w:szCs w:val="24"/>
-        </w:rPr>
-        <w:t>Implementation and Testing of the Tool</w:t>
+        <w:t>Designing a tool using python</w:t>
+      </w:r>
+      <w:r>
+        <w:rPr>
+          <w:rFonts w:ascii="Times New Roman" w:hAnsi="Times New Roman" w:cs="Times New Roman"/>
+          <w:sz w:val="24"/>
+          <w:szCs w:val="24"/>
+        </w:rPr>
+        <w:t xml:space="preserve"> together with </w:t>
+      </w:r>
+      <w:proofErr w:type="spellStart"/>
+      <w:r>
+        <w:rPr>
+          <w:rFonts w:ascii="Times New Roman" w:hAnsi="Times New Roman" w:cs="Times New Roman"/>
+          <w:sz w:val="24"/>
+          <w:szCs w:val="24"/>
+        </w:rPr>
+        <w:t>javascript</w:t>
+      </w:r>
+      <w:proofErr w:type="spellEnd"/>
+      <w:r>
+        <w:rPr>
+          <w:rFonts w:ascii="Times New Roman" w:hAnsi="Times New Roman" w:cs="Times New Roman"/>
+          <w:sz w:val="24"/>
+          <w:szCs w:val="24"/>
+        </w:rPr>
+        <w:t xml:space="preserve"> that check for the presence of toxic words in user input and helps prevent it</w:t>
+      </w:r>
+      <w:r>
+        <w:rPr>
+          <w:rFonts w:ascii="Times New Roman" w:hAnsi="Times New Roman" w:cs="Times New Roman"/>
+          <w:sz w:val="24"/>
+          <w:szCs w:val="24"/>
+        </w:rPr>
+        <w:t xml:space="preserve"> and also check for the overall sentiment of a sentence and determine if it will be allowed or not.</w:t>
       </w:r>
     </w:p>
     <w:p>
@@ -1284,7 +1298,25 @@
           <w:sz w:val="24"/>
           <w:szCs w:val="24"/>
         </w:rPr>
-        <w:t xml:space="preserve">, twitter and </w:t>
+        <w:t>,</w:t>
+      </w:r>
+      <w:r>
+        <w:rPr>
+          <w:rFonts w:ascii="Times New Roman" w:hAnsi="Times New Roman" w:cs="Times New Roman"/>
+          <w:sz w:val="24"/>
+          <w:szCs w:val="24"/>
+        </w:rPr>
+        <w:t xml:space="preserve"> blog posts,</w:t>
+      </w:r>
+      <w:bookmarkStart w:id="0" w:name="_GoBack"/>
+      <w:bookmarkEnd w:id="0"/>
+      <w:r>
+        <w:rPr>
+          <w:rFonts w:ascii="Times New Roman" w:hAnsi="Times New Roman" w:cs="Times New Roman"/>
+          <w:sz w:val="24"/>
+          <w:szCs w:val="24"/>
+        </w:rPr>
+        <w:t xml:space="preserve"> twitter and </w:t>
       </w:r>
       <w:proofErr w:type="spellStart"/>
       <w:proofErr w:type="gramStart"/>
@@ -1343,8 +1375,6 @@
         </w:rPr>
         <w:tab/>
       </w:r>
-      <w:bookmarkStart w:id="0" w:name="_GoBack"/>
-      <w:bookmarkEnd w:id="0"/>
       <w:r>
         <w:rPr>
           <w:rFonts w:ascii="Times New Roman" w:hAnsi="Times New Roman" w:cs="Times New Roman"/>

</xml_diff>